<commit_message>
Reviewed all labs and made a number of small but important changes. Lab 2 issue:  cf-workshop-node won't start without cf-worksho-mongo service. Fixed: Added setup cmdline commands to labs to reset the envs for both lab2 and lab3.
</commit_message>
<xml_diff>
--- a/GettingStarted-Labs.docx
+++ b/GettingStarted-Labs.docx
@@ -38,15 +38,7 @@
           <w:sz w:val="24"/>
           <w:szCs w:val="24"/>
         </w:rPr>
-        <w:t xml:space="preserve"> workshop. In this workshop we will conduct the basic use cases of PCF to provide simple knowledge transfer of Platform as a Se</w:t>
-      </w:r>
-      <w:r>
-        <w:rPr>
-          <w:rFonts w:ascii="Cambria" w:hAnsi="Cambria" w:cs="Cambria"/>
-          <w:sz w:val="24"/>
-          <w:szCs w:val="24"/>
-        </w:rPr>
-        <w:t>rvice (</w:t>
+        <w:t xml:space="preserve"> workshop. In this workshop we will conduct the basic use cases of PCF to provide simple knowledge transfer of Platform as a Service (</w:t>
       </w:r>
       <w:proofErr w:type="spellStart"/>
       <w:r>
@@ -150,39 +142,7 @@
           <w:sz w:val="24"/>
           <w:szCs w:val="24"/>
         </w:rPr>
-        <w:t xml:space="preserve">In order to minimize the requirements we’ve provide two applications for the participant to select. The first application is a </w:t>
-      </w:r>
-      <w:r>
-        <w:rPr>
-          <w:rFonts w:ascii="Cambria" w:hAnsi="Cambria" w:cs="Cambria"/>
-          <w:sz w:val="24"/>
-          <w:szCs w:val="24"/>
-        </w:rPr>
-        <w:t xml:space="preserve">simple </w:t>
-      </w:r>
-      <w:r>
-        <w:rPr>
-          <w:rFonts w:ascii="Cambria" w:hAnsi="Cambria" w:cs="Cambria"/>
-          <w:sz w:val="24"/>
-          <w:szCs w:val="24"/>
-        </w:rPr>
-        <w:t>node.</w:t>
-      </w:r>
-      <w:r>
-        <w:rPr>
-          <w:rFonts w:ascii="Cambria" w:hAnsi="Cambria" w:cs="Cambria"/>
-          <w:sz w:val="24"/>
-          <w:szCs w:val="24"/>
-        </w:rPr>
-        <w:t>js application that will bind to a</w:t>
-      </w:r>
-      <w:r>
-        <w:rPr>
-          <w:rFonts w:ascii="Cambria" w:hAnsi="Cambria" w:cs="Cambria"/>
-          <w:sz w:val="24"/>
-          <w:szCs w:val="24"/>
-        </w:rPr>
-        <w:t xml:space="preserve"> PCF managed service, in this case </w:t>
+        <w:t xml:space="preserve">In order to minimize the requirements we’ve provide two applications for the participant to select. The first application is a simple node.js application that will bind to a PCF managed service, in this case </w:t>
       </w:r>
       <w:proofErr w:type="spellStart"/>
       <w:r>
@@ -200,15 +160,7 @@
           <w:sz w:val="24"/>
           <w:szCs w:val="24"/>
         </w:rPr>
-        <w:t xml:space="preserve">. </w:t>
-      </w:r>
-      <w:r>
-        <w:rPr>
-          <w:rFonts w:ascii="Cambria" w:hAnsi="Cambria" w:cs="Cambria"/>
-          <w:sz w:val="24"/>
-          <w:szCs w:val="24"/>
-        </w:rPr>
-        <w:t xml:space="preserve"> This lab requires the participant to download the node.js runtime.</w:t>
+        <w:t>.  This lab requires the participant to download the node.js runtime.</w:t>
       </w:r>
       <w:r>
         <w:rPr>
@@ -1134,7 +1086,6 @@
           <w:sz w:val="24"/>
           <w:szCs w:val="24"/>
         </w:rPr>
-        <w:lastRenderedPageBreak/>
         <w:t>npm</w:t>
       </w:r>
       <w:proofErr w:type="spellEnd"/>
@@ -1197,6 +1148,28 @@
           <w:szCs w:val="24"/>
         </w:rPr>
       </w:pPr>
+    </w:p>
+    <w:p>
+      <w:pPr>
+        <w:pStyle w:val="ListParagraph"/>
+        <w:widowControl w:val="0"/>
+        <w:autoSpaceDE w:val="0"/>
+        <w:autoSpaceDN w:val="0"/>
+        <w:adjustRightInd w:val="0"/>
+        <w:rPr>
+          <w:i/>
+          <w:sz w:val="24"/>
+          <w:szCs w:val="24"/>
+        </w:rPr>
+      </w:pPr>
+      <w:r>
+        <w:rPr>
+          <w:i/>
+          <w:sz w:val="24"/>
+          <w:szCs w:val="24"/>
+        </w:rPr>
+        <w:t>cd hello-node</w:t>
+      </w:r>
     </w:p>
     <w:p>
       <w:pPr>
@@ -1315,42 +1288,42 @@
           <w:szCs w:val="24"/>
         </w:rPr>
       </w:pPr>
+    </w:p>
+    <w:p>
+      <w:pPr>
+        <w:widowControl w:val="0"/>
+        <w:autoSpaceDE w:val="0"/>
+        <w:autoSpaceDN w:val="0"/>
+        <w:adjustRightInd w:val="0"/>
+        <w:rPr>
+          <w:rFonts w:ascii="Cambria" w:hAnsi="Cambria" w:cs="Cambria"/>
+          <w:sz w:val="24"/>
+          <w:szCs w:val="24"/>
+        </w:rPr>
+      </w:pPr>
+    </w:p>
+    <w:p>
+      <w:pPr>
+        <w:widowControl w:val="0"/>
+        <w:autoSpaceDE w:val="0"/>
+        <w:autoSpaceDN w:val="0"/>
+        <w:adjustRightInd w:val="0"/>
+        <w:rPr>
+          <w:rFonts w:ascii="Cambria" w:hAnsi="Cambria" w:cs="Cambria"/>
+          <w:sz w:val="24"/>
+          <w:szCs w:val="24"/>
+        </w:rPr>
+      </w:pPr>
       <w:bookmarkStart w:id="0" w:name="_GoBack"/>
+      <w:r>
+        <w:rPr>
+          <w:rFonts w:ascii="Cambria" w:hAnsi="Cambria" w:cs="Cambria"/>
+          <w:sz w:val="24"/>
+          <w:szCs w:val="24"/>
+        </w:rPr>
+        <w:t>The second lab uses a simple Java application that binds to a PCF rabbit service (messaging service) to deliver updates to a map of the United States. The lab requires no additional downloads as we provide the pre-compiled deployment artifacts.</w:t>
+      </w:r>
       <w:bookmarkEnd w:id="0"/>
-    </w:p>
-    <w:p>
-      <w:pPr>
-        <w:widowControl w:val="0"/>
-        <w:autoSpaceDE w:val="0"/>
-        <w:autoSpaceDN w:val="0"/>
-        <w:adjustRightInd w:val="0"/>
-        <w:rPr>
-          <w:rFonts w:ascii="Cambria" w:hAnsi="Cambria" w:cs="Cambria"/>
-          <w:sz w:val="24"/>
-          <w:szCs w:val="24"/>
-        </w:rPr>
-      </w:pPr>
-    </w:p>
-    <w:p>
-      <w:pPr>
-        <w:widowControl w:val="0"/>
-        <w:autoSpaceDE w:val="0"/>
-        <w:autoSpaceDN w:val="0"/>
-        <w:adjustRightInd w:val="0"/>
-        <w:rPr>
-          <w:rFonts w:ascii="Cambria" w:hAnsi="Cambria" w:cs="Cambria"/>
-          <w:sz w:val="24"/>
-          <w:szCs w:val="24"/>
-        </w:rPr>
-      </w:pPr>
-      <w:r>
-        <w:rPr>
-          <w:rFonts w:ascii="Cambria" w:hAnsi="Cambria" w:cs="Cambria"/>
-          <w:sz w:val="24"/>
-          <w:szCs w:val="24"/>
-        </w:rPr>
-        <w:t>The second lab uses a simple Java application that binds to a PCF rabbit service (messaging service) to deliver updates to a map of the United States. The lab requires no additional downloads as we provide the pre-compiled deployment artifacts.</w:t>
-      </w:r>
     </w:p>
     <w:p/>
     <w:sectPr>

</xml_diff>